<commit_message>
add toc title number in makefile
</commit_message>
<xml_diff>
--- a/dist/r4.docx
+++ b/dist/r4.docx
@@ -8,6 +8,15 @@
         <w:pStyle w:val="Heading1"/>
       </w:pPr>
       <w:r>
+        <w:rPr>
+          <w:rStyle w:val="SectionNumber"/>
+        </w:rPr>
+        <w:t xml:space="preserve">1</w:t>
+      </w:r>
+      <w:r>
+        <w:tab/>
+      </w:r>
+      <w:r>
         <w:t xml:space="preserve">プロフェッショナリズム</w:t>
       </w:r>
     </w:p>
@@ -25,6 +34,15 @@
         <w:pStyle w:val="Heading2"/>
       </w:pPr>
       <w:r>
+        <w:rPr>
+          <w:rStyle w:val="SectionNumber"/>
+        </w:rPr>
+        <w:t xml:space="preserve">1.1</w:t>
+      </w:r>
+      <w:r>
+        <w:tab/>
+      </w:r>
+      <w:r>
         <w:t xml:space="preserve">信頼</w:t>
       </w:r>
     </w:p>
@@ -41,6 +59,15 @@
       <w:pPr>
         <w:pStyle w:val="Heading3"/>
       </w:pPr>
+      <w:r>
+        <w:rPr>
+          <w:rStyle w:val="SectionNumber"/>
+        </w:rPr>
+        <w:t xml:space="preserve">1.1.1</w:t>
+      </w:r>
+      <w:r>
+        <w:tab/>
+      </w:r>
       <w:r>
         <w:t xml:space="preserve">誠実さ</w:t>
       </w:r>
@@ -88,6 +115,15 @@
         <w:pStyle w:val="Heading3"/>
       </w:pPr>
       <w:r>
+        <w:rPr>
+          <w:rStyle w:val="SectionNumber"/>
+        </w:rPr>
+        <w:t xml:space="preserve">1.1.2</w:t>
+      </w:r>
+      <w:r>
+        <w:tab/>
+      </w:r>
+      <w:r>
         <w:t xml:space="preserve">省察</w:t>
       </w:r>
     </w:p>
@@ -122,6 +158,15 @@
         <w:pStyle w:val="Heading3"/>
       </w:pPr>
       <w:r>
+        <w:rPr>
+          <w:rStyle w:val="SectionNumber"/>
+        </w:rPr>
+        <w:t xml:space="preserve">1.1.3</w:t>
+      </w:r>
+      <w:r>
+        <w:tab/>
+      </w:r>
+      <w:r>
         <w:t xml:space="preserve">説明責任</w:t>
       </w:r>
     </w:p>
@@ -143,6 +188,15 @@
       <w:pPr>
         <w:pStyle w:val="Heading3"/>
       </w:pPr>
+      <w:r>
+        <w:rPr>
+          <w:rStyle w:val="SectionNumber"/>
+        </w:rPr>
+        <w:t xml:space="preserve">1.1.4</w:t>
+      </w:r>
+      <w:r>
+        <w:tab/>
+      </w:r>
       <w:r>
         <w:t xml:space="preserve">自律性</w:t>
       </w:r>
@@ -167,6 +221,15 @@
         <w:pStyle w:val="Heading2"/>
       </w:pPr>
       <w:r>
+        <w:rPr>
+          <w:rStyle w:val="SectionNumber"/>
+        </w:rPr>
+        <w:t xml:space="preserve">1.2</w:t>
+      </w:r>
+      <w:r>
+        <w:tab/>
+      </w:r>
+      <w:r>
         <w:t xml:space="preserve">思いやり</w:t>
       </w:r>
     </w:p>
@@ -183,6 +246,15 @@
       <w:pPr>
         <w:pStyle w:val="Heading3"/>
       </w:pPr>
+      <w:r>
+        <w:rPr>
+          <w:rStyle w:val="SectionNumber"/>
+        </w:rPr>
+        <w:t xml:space="preserve">1.2.1</w:t>
+      </w:r>
+      <w:r>
+        <w:tab/>
+      </w:r>
       <w:r>
         <w:t xml:space="preserve">思いやりと利他</w:t>
       </w:r>
@@ -230,6 +302,15 @@
         <w:pStyle w:val="Heading3"/>
       </w:pPr>
       <w:r>
+        <w:rPr>
+          <w:rStyle w:val="SectionNumber"/>
+        </w:rPr>
+        <w:t xml:space="preserve">1.2.2</w:t>
+      </w:r>
+      <w:r>
+        <w:tab/>
+      </w:r>
+      <w:r>
         <w:t xml:space="preserve">他者理解と自己理解</w:t>
       </w:r>
     </w:p>
@@ -263,6 +344,15 @@
       <w:pPr>
         <w:pStyle w:val="Heading3"/>
       </w:pPr>
+      <w:r>
+        <w:rPr>
+          <w:rStyle w:val="SectionNumber"/>
+        </w:rPr>
+        <w:t xml:space="preserve">1.2.3</w:t>
+      </w:r>
+      <w:r>
+        <w:tab/>
+      </w:r>
       <w:r>
         <w:t xml:space="preserve">品格・礼儀</w:t>
       </w:r>
@@ -299,6 +389,15 @@
         <w:pStyle w:val="Heading2"/>
       </w:pPr>
       <w:r>
+        <w:rPr>
+          <w:rStyle w:val="SectionNumber"/>
+        </w:rPr>
+        <w:t xml:space="preserve">1.3</w:t>
+      </w:r>
+      <w:r>
+        <w:tab/>
+      </w:r>
+      <w:r>
         <w:t xml:space="preserve">社会正義</w:t>
       </w:r>
     </w:p>
@@ -315,6 +414,15 @@
       <w:pPr>
         <w:pStyle w:val="Heading3"/>
       </w:pPr>
+      <w:r>
+        <w:rPr>
+          <w:rStyle w:val="SectionNumber"/>
+        </w:rPr>
+        <w:t xml:space="preserve">1.3.1</w:t>
+      </w:r>
+      <w:r>
+        <w:tab/>
+      </w:r>
       <w:r>
         <w:t xml:space="preserve">医療資源の公平な分配</w:t>
       </w:r>
@@ -337,6 +445,15 @@
       <w:pPr>
         <w:pStyle w:val="Heading3"/>
       </w:pPr>
+      <w:r>
+        <w:rPr>
+          <w:rStyle w:val="SectionNumber"/>
+        </w:rPr>
+        <w:t xml:space="preserve">1.3.2</w:t>
+      </w:r>
+      <w:r>
+        <w:tab/>
+      </w:r>
       <w:r>
         <w:t xml:space="preserve">社会的弱者への配慮</w:t>
       </w:r>
@@ -374,6 +491,15 @@
         <w:pStyle w:val="Heading1"/>
       </w:pPr>
       <w:r>
+        <w:rPr>
+          <w:rStyle w:val="SectionNumber"/>
+        </w:rPr>
+        <w:t xml:space="preserve">2</w:t>
+      </w:r>
+      <w:r>
+        <w:tab/>
+      </w:r>
+      <w:r>
         <w:t xml:space="preserve">総合的に患者・生活者をみる姿勢</w:t>
       </w:r>
     </w:p>
@@ -391,6 +517,15 @@
         <w:pStyle w:val="Heading2"/>
       </w:pPr>
       <w:r>
+        <w:rPr>
+          <w:rStyle w:val="SectionNumber"/>
+        </w:rPr>
+        <w:t xml:space="preserve">2.1</w:t>
+      </w:r>
+      <w:r>
+        <w:tab/>
+      </w:r>
+      <w:r>
         <w:t xml:space="preserve">全人的な視点とアプローチ</w:t>
       </w:r>
     </w:p>
@@ -407,6 +542,15 @@
       <w:pPr>
         <w:pStyle w:val="Heading3"/>
       </w:pPr>
+      <w:r>
+        <w:rPr>
+          <w:rStyle w:val="SectionNumber"/>
+        </w:rPr>
+        <w:t xml:space="preserve">2.1.1</w:t>
+      </w:r>
+      <w:r>
+        <w:tab/>
+      </w:r>
       <w:r>
         <w:t xml:space="preserve">臓器横断的な診療</w:t>
       </w:r>
@@ -502,6 +646,15 @@
         <w:pStyle w:val="Heading3"/>
       </w:pPr>
       <w:r>
+        <w:rPr>
+          <w:rStyle w:val="SectionNumber"/>
+        </w:rPr>
+        <w:t xml:space="preserve">2.1.2</w:t>
+      </w:r>
+      <w:r>
+        <w:tab/>
+      </w:r>
+      <w:r>
         <w:t xml:space="preserve">生物・心理・社会的な問題への包括的な視点</w:t>
       </w:r>
     </w:p>
@@ -560,6 +713,15 @@
         <w:pStyle w:val="Heading3"/>
       </w:pPr>
       <w:r>
+        <w:rPr>
+          <w:rStyle w:val="SectionNumber"/>
+        </w:rPr>
+        <w:t xml:space="preserve">2.1.3</w:t>
+      </w:r>
+      <w:r>
+        <w:tab/>
+      </w:r>
+      <w:r>
         <w:t xml:space="preserve">患者中心の医療</w:t>
       </w:r>
     </w:p>
@@ -630,6 +792,15 @@
         <w:pStyle w:val="Heading3"/>
       </w:pPr>
       <w:r>
+        <w:rPr>
+          <w:rStyle w:val="SectionNumber"/>
+        </w:rPr>
+        <w:t xml:space="preserve">2.1.4</w:t>
+      </w:r>
+      <w:r>
+        <w:tab/>
+      </w:r>
+      <w:r>
         <w:t xml:space="preserve">根拠に基づいた医療</w:t>
       </w:r>
     </w:p>
@@ -726,6 +897,15 @@
       <w:pPr>
         <w:pStyle w:val="Heading3"/>
       </w:pPr>
+      <w:r>
+        <w:rPr>
+          <w:rStyle w:val="SectionNumber"/>
+        </w:rPr>
+        <w:t xml:space="preserve">2.1.5</w:t>
+      </w:r>
+      <w:r>
+        <w:tab/>
+      </w:r>
       <w:r>
         <w:t xml:space="preserve">行動科学</w:t>
       </w:r>
@@ -798,6 +978,15 @@
         <w:pStyle w:val="Heading2"/>
       </w:pPr>
       <w:r>
+        <w:rPr>
+          <w:rStyle w:val="SectionNumber"/>
+        </w:rPr>
+        <w:t xml:space="preserve">2.2</w:t>
+      </w:r>
+      <w:r>
+        <w:tab/>
+      </w:r>
+      <w:r>
         <w:t xml:space="preserve">地域の視点とアプローチ</w:t>
       </w:r>
     </w:p>
@@ -814,6 +1003,15 @@
       <w:pPr>
         <w:pStyle w:val="Heading3"/>
       </w:pPr>
+      <w:r>
+        <w:rPr>
+          <w:rStyle w:val="SectionNumber"/>
+        </w:rPr>
+        <w:t xml:space="preserve">2.2.1</w:t>
+      </w:r>
+      <w:r>
+        <w:tab/>
+      </w:r>
       <w:r>
         <w:t xml:space="preserve">プライマリ・ケアにおける基本概念</w:t>
       </w:r>
@@ -861,6 +1059,15 @@
         <w:pStyle w:val="Heading3"/>
       </w:pPr>
       <w:r>
+        <w:rPr>
+          <w:rStyle w:val="SectionNumber"/>
+        </w:rPr>
+        <w:t xml:space="preserve">2.2.2</w:t>
+      </w:r>
+      <w:r>
+        <w:tab/>
+      </w:r>
+      <w:r>
         <w:t xml:space="preserve">地域におけるプライマリ・ケア</w:t>
       </w:r>
     </w:p>
@@ -954,6 +1161,15 @@
       <w:pPr>
         <w:pStyle w:val="Heading3"/>
       </w:pPr>
+      <w:r>
+        <w:rPr>
+          <w:rStyle w:val="SectionNumber"/>
+        </w:rPr>
+        <w:t xml:space="preserve">2.2.3</w:t>
+      </w:r>
+      <w:r>
+        <w:tab/>
+      </w:r>
       <w:r>
         <w:t xml:space="preserve">医療資源に応じたプライマリ・ケア</w:t>
       </w:r>
@@ -1026,6 +1242,15 @@
         <w:pStyle w:val="Heading2"/>
       </w:pPr>
       <w:r>
+        <w:rPr>
+          <w:rStyle w:val="SectionNumber"/>
+        </w:rPr>
+        <w:t xml:space="preserve">2.3</w:t>
+      </w:r>
+      <w:r>
+        <w:tab/>
+      </w:r>
+      <w:r>
         <w:t xml:space="preserve">人生の視点とアプローチ</w:t>
       </w:r>
     </w:p>
@@ -1042,6 +1267,15 @@
       <w:pPr>
         <w:pStyle w:val="Heading3"/>
       </w:pPr>
+      <w:r>
+        <w:rPr>
+          <w:rStyle w:val="SectionNumber"/>
+        </w:rPr>
+        <w:t xml:space="preserve">2.3.1</w:t>
+      </w:r>
+      <w:r>
+        <w:tab/>
+      </w:r>
       <w:r>
         <w:t xml:space="preserve">人生のプロセス</w:t>
       </w:r>
@@ -1089,6 +1323,15 @@
         <w:pStyle w:val="Heading3"/>
       </w:pPr>
       <w:r>
+        <w:rPr>
+          <w:rStyle w:val="SectionNumber"/>
+        </w:rPr>
+        <w:t xml:space="preserve">2.3.2</w:t>
+      </w:r>
+      <w:r>
+        <w:tab/>
+      </w:r>
+      <w:r>
         <w:t xml:space="preserve">小児期全般</w:t>
       </w:r>
     </w:p>
@@ -1183,6 +1426,15 @@
         <w:pStyle w:val="Heading3"/>
       </w:pPr>
       <w:r>
+        <w:rPr>
+          <w:rStyle w:val="SectionNumber"/>
+        </w:rPr>
+        <w:t xml:space="preserve">2.3.3</w:t>
+      </w:r>
+      <w:r>
+        <w:tab/>
+      </w:r>
+      <w:r>
         <w:t xml:space="preserve">胎児期・新生児期・乳幼児期</w:t>
       </w:r>
     </w:p>
@@ -1229,6 +1481,15 @@
         <w:pStyle w:val="Heading3"/>
       </w:pPr>
       <w:r>
+        <w:rPr>
+          <w:rStyle w:val="SectionNumber"/>
+        </w:rPr>
+        <w:t xml:space="preserve">2.3.4</w:t>
+      </w:r>
+      <w:r>
+        <w:tab/>
+      </w:r>
+      <w:r>
         <w:t xml:space="preserve">学童期・思春期・青年期・成人期</w:t>
       </w:r>
     </w:p>
@@ -1287,6 +1548,15 @@
         <w:pStyle w:val="Heading3"/>
       </w:pPr>
       <w:r>
+        <w:rPr>
+          <w:rStyle w:val="SectionNumber"/>
+        </w:rPr>
+        <w:t xml:space="preserve">2.3.5</w:t>
+      </w:r>
+      <w:r>
+        <w:tab/>
+      </w:r>
+      <w:r>
         <w:t xml:space="preserve">壮年期・老年期</w:t>
       </w:r>
     </w:p>
@@ -1386,6 +1656,15 @@
       <w:pPr>
         <w:pStyle w:val="Heading3"/>
       </w:pPr>
+      <w:r>
+        <w:rPr>
+          <w:rStyle w:val="SectionNumber"/>
+        </w:rPr>
+        <w:t xml:space="preserve">2.3.6</w:t>
+      </w:r>
+      <w:r>
+        <w:tab/>
+      </w:r>
       <w:r>
         <w:t xml:space="preserve">終末期</w:t>
       </w:r>
@@ -1476,6 +1755,15 @@
         <w:pStyle w:val="Heading2"/>
       </w:pPr>
       <w:r>
+        <w:rPr>
+          <w:rStyle w:val="SectionNumber"/>
+        </w:rPr>
+        <w:t xml:space="preserve">2.4</w:t>
+      </w:r>
+      <w:r>
+        <w:tab/>
+      </w:r>
+      <w:r>
         <w:t xml:space="preserve">社会の視点とアプローチ</w:t>
       </w:r>
     </w:p>
@@ -1492,6 +1780,15 @@
       <w:pPr>
         <w:pStyle w:val="Heading3"/>
       </w:pPr>
+      <w:r>
+        <w:rPr>
+          <w:rStyle w:val="SectionNumber"/>
+        </w:rPr>
+        <w:t xml:space="preserve">2.4.1</w:t>
+      </w:r>
+      <w:r>
+        <w:tab/>
+      </w:r>
       <w:r>
         <w:t xml:space="preserve">医学的・文化的・社会的文脈における健康</w:t>
       </w:r>
@@ -1589,6 +1886,15 @@
       <w:pPr>
         <w:pStyle w:val="Heading3"/>
       </w:pPr>
+      <w:r>
+        <w:rPr>
+          <w:rStyle w:val="SectionNumber"/>
+        </w:rPr>
+        <w:t xml:space="preserve">2.4.2</w:t>
+      </w:r>
+      <w:r>
+        <w:tab/>
+      </w:r>
       <w:r>
         <w:t xml:space="preserve">社会科学</w:t>
       </w:r>
@@ -1638,6 +1944,15 @@
         <w:pStyle w:val="Heading1"/>
       </w:pPr>
       <w:r>
+        <w:rPr>
+          <w:rStyle w:val="SectionNumber"/>
+        </w:rPr>
+        <w:t xml:space="preserve">3</w:t>
+      </w:r>
+      <w:r>
+        <w:tab/>
+      </w:r>
+      <w:r>
         <w:t xml:space="preserve">生涯にわたって共に学ぶ姿勢</w:t>
       </w:r>
     </w:p>
@@ -1655,6 +1970,15 @@
         <w:pStyle w:val="Heading2"/>
       </w:pPr>
       <w:r>
+        <w:rPr>
+          <w:rStyle w:val="SectionNumber"/>
+        </w:rPr>
+        <w:t xml:space="preserve">3.1</w:t>
+      </w:r>
+      <w:r>
+        <w:tab/>
+      </w:r>
+      <w:r>
         <w:t xml:space="preserve">医療の質と患者安全</w:t>
       </w:r>
     </w:p>
@@ -1671,6 +1995,15 @@
       <w:pPr>
         <w:pStyle w:val="Heading3"/>
       </w:pPr>
+      <w:r>
+        <w:rPr>
+          <w:rStyle w:val="SectionNumber"/>
+        </w:rPr>
+        <w:t xml:space="preserve">3.1.1</w:t>
+      </w:r>
+      <w:r>
+        <w:tab/>
+      </w:r>
       <w:r>
         <w:t xml:space="preserve">患者安全</w:t>
       </w:r>
@@ -1760,6 +2093,15 @@
         <w:pStyle w:val="Heading3"/>
       </w:pPr>
       <w:r>
+        <w:rPr>
+          <w:rStyle w:val="SectionNumber"/>
+        </w:rPr>
+        <w:t xml:space="preserve">3.1.2</w:t>
+      </w:r>
+      <w:r>
+        <w:tab/>
+      </w:r>
+      <w:r>
         <w:t xml:space="preserve">医療の質</w:t>
       </w:r>
     </w:p>
@@ -1781,6 +2123,15 @@
       <w:pPr>
         <w:pStyle w:val="Heading3"/>
       </w:pPr>
+      <w:r>
+        <w:rPr>
+          <w:rStyle w:val="SectionNumber"/>
+        </w:rPr>
+        <w:t xml:space="preserve">3.1.3</w:t>
+      </w:r>
+      <w:r>
+        <w:tab/>
+      </w:r>
       <w:r>
         <w:t xml:space="preserve">医療従事者の健康管理</w:t>
       </w:r>
@@ -1829,6 +2180,15 @@
         <w:pStyle w:val="Heading2"/>
       </w:pPr>
       <w:r>
+        <w:rPr>
+          <w:rStyle w:val="SectionNumber"/>
+        </w:rPr>
+        <w:t xml:space="preserve">3.2</w:t>
+      </w:r>
+      <w:r>
+        <w:tab/>
+      </w:r>
+      <w:r>
         <w:t xml:space="preserve">生涯学習</w:t>
       </w:r>
     </w:p>
@@ -1845,6 +2205,15 @@
       <w:pPr>
         <w:pStyle w:val="Heading3"/>
       </w:pPr>
+      <w:r>
+        <w:rPr>
+          <w:rStyle w:val="SectionNumber"/>
+        </w:rPr>
+        <w:t xml:space="preserve">3.2.1</w:t>
+      </w:r>
+      <w:r>
+        <w:tab/>
+      </w:r>
       <w:r>
         <w:t xml:space="preserve">生涯学習の意義と方略</w:t>
       </w:r>
@@ -1891,6 +2260,15 @@
       <w:pPr>
         <w:pStyle w:val="Heading3"/>
       </w:pPr>
+      <w:r>
+        <w:rPr>
+          <w:rStyle w:val="SectionNumber"/>
+        </w:rPr>
+        <w:t xml:space="preserve">3.2.2</w:t>
+      </w:r>
+      <w:r>
+        <w:tab/>
+      </w:r>
       <w:r>
         <w:t xml:space="preserve">キャリア開発</w:t>
       </w:r>
@@ -1927,6 +2305,15 @@
         <w:pStyle w:val="Heading2"/>
       </w:pPr>
       <w:r>
+        <w:rPr>
+          <w:rStyle w:val="SectionNumber"/>
+        </w:rPr>
+        <w:t xml:space="preserve">3.3</w:t>
+      </w:r>
+      <w:r>
+        <w:tab/>
+      </w:r>
+      <w:r>
         <w:t xml:space="preserve">医療者教育</w:t>
       </w:r>
     </w:p>
@@ -1943,6 +2330,15 @@
       <w:pPr>
         <w:pStyle w:val="Heading3"/>
       </w:pPr>
+      <w:r>
+        <w:rPr>
+          <w:rStyle w:val="SectionNumber"/>
+        </w:rPr>
+        <w:t xml:space="preserve">3.3.1</w:t>
+      </w:r>
+      <w:r>
+        <w:tab/>
+      </w:r>
       <w:r>
         <w:t xml:space="preserve">医療者教育の意義と方略</w:t>
       </w:r>
@@ -2004,6 +2400,15 @@
         <w:pStyle w:val="Heading1"/>
       </w:pPr>
       <w:r>
+        <w:rPr>
+          <w:rStyle w:val="SectionNumber"/>
+        </w:rPr>
+        <w:t xml:space="preserve">4</w:t>
+      </w:r>
+      <w:r>
+        <w:tab/>
+      </w:r>
+      <w:r>
         <w:t xml:space="preserve">情報・科学技術を活かす能力</w:t>
       </w:r>
     </w:p>
@@ -2021,6 +2426,15 @@
         <w:pStyle w:val="Heading2"/>
       </w:pPr>
       <w:r>
+        <w:rPr>
+          <w:rStyle w:val="SectionNumber"/>
+        </w:rPr>
+        <w:t xml:space="preserve">4.1</w:t>
+      </w:r>
+      <w:r>
+        <w:tab/>
+      </w:r>
+      <w:r>
         <w:t xml:space="preserve">情報・科学技術に向き合うための倫理観とルール</w:t>
       </w:r>
     </w:p>
@@ -2037,6 +2451,15 @@
       <w:pPr>
         <w:pStyle w:val="Heading3"/>
       </w:pPr>
+      <w:r>
+        <w:rPr>
+          <w:rStyle w:val="SectionNumber"/>
+        </w:rPr>
+        <w:t xml:space="preserve">4.1.1</w:t>
+      </w:r>
+      <w:r>
+        <w:tab/>
+      </w:r>
       <w:r>
         <w:t xml:space="preserve">情報・科学技術に向き合うための準備</w:t>
       </w:r>
@@ -2083,6 +2506,15 @@
       <w:pPr>
         <w:pStyle w:val="Heading3"/>
       </w:pPr>
+      <w:r>
+        <w:rPr>
+          <w:rStyle w:val="SectionNumber"/>
+        </w:rPr>
+        <w:t xml:space="preserve">4.1.2</w:t>
+      </w:r>
+      <w:r>
+        <w:tab/>
+      </w:r>
       <w:r>
         <w:t xml:space="preserve">情報・科学技術利用にあたっての倫理観とルール</w:t>
       </w:r>
@@ -2119,6 +2551,15 @@
         <w:pStyle w:val="Heading2"/>
       </w:pPr>
       <w:r>
+        <w:rPr>
+          <w:rStyle w:val="SectionNumber"/>
+        </w:rPr>
+        <w:t xml:space="preserve">4.2</w:t>
+      </w:r>
+      <w:r>
+        <w:tab/>
+      </w:r>
+      <w:r>
         <w:t xml:space="preserve">医療とそれを取り巻く社会に必要な情報・科学技術の原理</w:t>
       </w:r>
     </w:p>
@@ -2135,6 +2576,15 @@
       <w:pPr>
         <w:pStyle w:val="Heading3"/>
       </w:pPr>
+      <w:r>
+        <w:rPr>
+          <w:rStyle w:val="SectionNumber"/>
+        </w:rPr>
+        <w:t xml:space="preserve">4.2.1</w:t>
+      </w:r>
+      <w:r>
+        <w:tab/>
+      </w:r>
       <w:r>
         <w:t xml:space="preserve">情報・科学技術を活用した医療</w:t>
       </w:r>
@@ -2169,6 +2619,15 @@
       <w:pPr>
         <w:pStyle w:val="Heading3"/>
       </w:pPr>
+      <w:r>
+        <w:rPr>
+          <w:rStyle w:val="SectionNumber"/>
+        </w:rPr>
+        <w:t xml:space="preserve">4.2.2</w:t>
+      </w:r>
+      <w:r>
+        <w:tab/>
+      </w:r>
       <w:r>
         <w:t xml:space="preserve">情報・科学技術の先端知識</w:t>
       </w:r>
@@ -2205,6 +2664,15 @@
         <w:pStyle w:val="Heading2"/>
       </w:pPr>
       <w:r>
+        <w:rPr>
+          <w:rStyle w:val="SectionNumber"/>
+        </w:rPr>
+        <w:t xml:space="preserve">4.3</w:t>
+      </w:r>
+      <w:r>
+        <w:tab/>
+      </w:r>
+      <w:r>
         <w:t xml:space="preserve">診療現場における情報・科学技術の活用</w:t>
       </w:r>
     </w:p>
@@ -2221,6 +2689,15 @@
       <w:pPr>
         <w:pStyle w:val="Heading3"/>
       </w:pPr>
+      <w:r>
+        <w:rPr>
+          <w:rStyle w:val="SectionNumber"/>
+        </w:rPr>
+        <w:t xml:space="preserve">4.3.1</w:t>
+      </w:r>
+      <w:r>
+        <w:tab/>
+      </w:r>
       <w:r>
         <w:t xml:space="preserve">情報・科学技術を活用したコミュニケーションスキル</w:t>
       </w:r>
@@ -2255,6 +2732,15 @@
       <w:pPr>
         <w:pStyle w:val="Heading3"/>
       </w:pPr>
+      <w:r>
+        <w:rPr>
+          <w:rStyle w:val="SectionNumber"/>
+        </w:rPr>
+        <w:t xml:space="preserve">4.3.2</w:t>
+      </w:r>
+      <w:r>
+        <w:tab/>
+      </w:r>
       <w:r>
         <w:t xml:space="preserve">情報・科学技術を活用した学習スキル</w:t>
       </w:r>
@@ -2292,6 +2778,15 @@
         <w:pStyle w:val="Heading1"/>
       </w:pPr>
       <w:r>
+        <w:rPr>
+          <w:rStyle w:val="SectionNumber"/>
+        </w:rPr>
+        <w:t xml:space="preserve">5</w:t>
+      </w:r>
+      <w:r>
+        <w:tab/>
+      </w:r>
+      <w:r>
         <w:t xml:space="preserve">患者ケアのための診療技能</w:t>
       </w:r>
     </w:p>
@@ -2309,6 +2804,15 @@
         <w:pStyle w:val="Heading2"/>
       </w:pPr>
       <w:r>
+        <w:rPr>
+          <w:rStyle w:val="SectionNumber"/>
+        </w:rPr>
+        <w:t xml:space="preserve">5.1</w:t>
+      </w:r>
+      <w:r>
+        <w:tab/>
+      </w:r>
+      <w:r>
         <w:t xml:space="preserve">患者の情報収集</w:t>
       </w:r>
     </w:p>
@@ -2325,6 +2829,15 @@
       <w:pPr>
         <w:pStyle w:val="Heading3"/>
       </w:pPr>
+      <w:r>
+        <w:rPr>
+          <w:rStyle w:val="SectionNumber"/>
+        </w:rPr>
+        <w:t xml:space="preserve">5.1.1</w:t>
+      </w:r>
+      <w:r>
+        <w:tab/>
+      </w:r>
       <w:r>
         <w:t xml:space="preserve">医療面接</w:t>
       </w:r>
@@ -2395,6 +2908,15 @@
       <w:pPr>
         <w:pStyle w:val="Heading3"/>
       </w:pPr>
+      <w:r>
+        <w:rPr>
+          <w:rStyle w:val="SectionNumber"/>
+        </w:rPr>
+        <w:t xml:space="preserve">5.1.2</w:t>
+      </w:r>
+      <w:r>
+        <w:tab/>
+      </w:r>
       <w:r>
         <w:t xml:space="preserve">身体所見</w:t>
       </w:r>
@@ -2833,6 +3355,15 @@
         <w:pStyle w:val="Heading2"/>
       </w:pPr>
       <w:r>
+        <w:rPr>
+          <w:rStyle w:val="SectionNumber"/>
+        </w:rPr>
+        <w:t xml:space="preserve">5.2</w:t>
+      </w:r>
+      <w:r>
+        <w:tab/>
+      </w:r>
+      <w:r>
         <w:t xml:space="preserve">患者情報の統合、分析と評価、診療計画</w:t>
       </w:r>
     </w:p>
@@ -2849,6 +3380,15 @@
       <w:pPr>
         <w:pStyle w:val="Heading3"/>
       </w:pPr>
+      <w:r>
+        <w:rPr>
+          <w:rStyle w:val="SectionNumber"/>
+        </w:rPr>
+        <w:t xml:space="preserve">5.2.1</w:t>
+      </w:r>
+      <w:r>
+        <w:tab/>
+      </w:r>
       <w:r>
         <w:t xml:space="preserve">カルテ記載</w:t>
       </w:r>
@@ -2902,6 +3442,15 @@
         <w:pStyle w:val="Heading3"/>
       </w:pPr>
       <w:r>
+        <w:rPr>
+          <w:rStyle w:val="SectionNumber"/>
+        </w:rPr>
+        <w:t xml:space="preserve">5.2.2</w:t>
+      </w:r>
+      <w:r>
+        <w:tab/>
+      </w:r>
+      <w:r>
         <w:t xml:space="preserve">臨床推論</w:t>
       </w:r>
     </w:p>
@@ -3092,6 +3641,15 @@
         <w:pStyle w:val="Heading3"/>
       </w:pPr>
       <w:r>
+        <w:rPr>
+          <w:rStyle w:val="SectionNumber"/>
+        </w:rPr>
+        <w:t xml:space="preserve">5.2.3</w:t>
+      </w:r>
+      <w:r>
+        <w:tab/>
+      </w:r>
+      <w:r>
         <w:t xml:space="preserve">検査(計画・分析評価)</w:t>
       </w:r>
     </w:p>
@@ -3444,6 +4002,15 @@
         <w:pStyle w:val="Heading3"/>
       </w:pPr>
       <w:r>
+        <w:rPr>
+          <w:rStyle w:val="SectionNumber"/>
+        </w:rPr>
+        <w:t xml:space="preserve">5.2.4</w:t>
+      </w:r>
+      <w:r>
+        <w:tab/>
+      </w:r>
+      <w:r>
         <w:t xml:space="preserve">治療(計画・経過の評価)</w:t>
       </w:r>
     </w:p>
@@ -4452,6 +5019,15 @@
       <w:pPr>
         <w:pStyle w:val="Heading3"/>
       </w:pPr>
+      <w:r>
+        <w:rPr>
+          <w:rStyle w:val="SectionNumber"/>
+        </w:rPr>
+        <w:t xml:space="preserve">5.2.5</w:t>
+      </w:r>
+      <w:r>
+        <w:tab/>
+      </w:r>
       <w:r>
         <w:t xml:space="preserve">教育計画</w:t>
       </w:r>
@@ -4488,6 +5064,15 @@
         <w:pStyle w:val="Heading2"/>
       </w:pPr>
       <w:r>
+        <w:rPr>
+          <w:rStyle w:val="SectionNumber"/>
+        </w:rPr>
+        <w:t xml:space="preserve">5.3</w:t>
+      </w:r>
+      <w:r>
+        <w:tab/>
+      </w:r>
+      <w:r>
         <w:t xml:space="preserve">治療を含む対応の実施</w:t>
       </w:r>
     </w:p>
@@ -4504,6 +5089,15 @@
       <w:pPr>
         <w:pStyle w:val="Heading3"/>
       </w:pPr>
+      <w:r>
+        <w:rPr>
+          <w:rStyle w:val="SectionNumber"/>
+        </w:rPr>
+        <w:t xml:space="preserve">5.3.1</w:t>
+      </w:r>
+      <w:r>
+        <w:tab/>
+      </w:r>
       <w:r>
         <w:t xml:space="preserve">検査手技</w:t>
       </w:r>
@@ -4527,6 +5121,15 @@
         <w:pStyle w:val="Heading3"/>
       </w:pPr>
       <w:r>
+        <w:rPr>
+          <w:rStyle w:val="SectionNumber"/>
+        </w:rPr>
+        <w:t xml:space="preserve">5.3.2</w:t>
+      </w:r>
+      <w:r>
+        <w:tab/>
+      </w:r>
+      <w:r>
         <w:t xml:space="preserve">治療手技</w:t>
       </w:r>
     </w:p>
@@ -4549,6 +5152,15 @@
         <w:pStyle w:val="Heading3"/>
       </w:pPr>
       <w:r>
+        <w:rPr>
+          <w:rStyle w:val="SectionNumber"/>
+        </w:rPr>
+        <w:t xml:space="preserve">5.3.3</w:t>
+      </w:r>
+      <w:r>
+        <w:tab/>
+      </w:r>
+      <w:r>
         <w:t xml:space="preserve">救急・初期対応</w:t>
       </w:r>
     </w:p>
@@ -4643,6 +5255,15 @@
         <w:pStyle w:val="Heading3"/>
       </w:pPr>
       <w:r>
+        <w:rPr>
+          <w:rStyle w:val="SectionNumber"/>
+        </w:rPr>
+        <w:t xml:space="preserve">5.3.4</w:t>
+      </w:r>
+      <w:r>
+        <w:tab/>
+      </w:r>
+      <w:r>
         <w:t xml:space="preserve">書類の作成</w:t>
       </w:r>
     </w:p>
@@ -4677,6 +5298,15 @@
         <w:pStyle w:val="Heading3"/>
       </w:pPr>
       <w:r>
+        <w:rPr>
+          <w:rStyle w:val="SectionNumber"/>
+        </w:rPr>
+        <w:t xml:space="preserve">5.3.5</w:t>
+      </w:r>
+      <w:r>
+        <w:tab/>
+      </w:r>
+      <w:r>
         <w:t xml:space="preserve">患者ケアに必要な連携</w:t>
       </w:r>
     </w:p>
@@ -4914,6 +5544,15 @@
       <w:pPr>
         <w:pStyle w:val="Heading3"/>
       </w:pPr>
+      <w:r>
+        <w:rPr>
+          <w:rStyle w:val="SectionNumber"/>
+        </w:rPr>
+        <w:t xml:space="preserve">5.3.6</w:t>
+      </w:r>
+      <w:r>
+        <w:tab/>
+      </w:r>
       <w:r>
         <w:t xml:space="preserve">診療計画カンファレンス</w:t>
       </w:r>
@@ -4962,6 +5601,15 @@
         <w:pStyle w:val="Heading2"/>
       </w:pPr>
       <w:r>
+        <w:rPr>
+          <w:rStyle w:val="SectionNumber"/>
+        </w:rPr>
+        <w:t xml:space="preserve">5.4</w:t>
+      </w:r>
+      <w:r>
+        <w:tab/>
+      </w:r>
+      <w:r>
         <w:t xml:space="preserve">診療経過の振り返りと改善</w:t>
       </w:r>
     </w:p>
@@ -4978,6 +5626,15 @@
       <w:pPr>
         <w:pStyle w:val="Heading3"/>
       </w:pPr>
+      <w:r>
+        <w:rPr>
+          <w:rStyle w:val="SectionNumber"/>
+        </w:rPr>
+        <w:t xml:space="preserve">5.4.1</w:t>
+      </w:r>
+      <w:r>
+        <w:tab/>
+      </w:r>
       <w:r>
         <w:t xml:space="preserve">振り返りカンファレンス</w:t>
       </w:r>
@@ -5013,6 +5670,15 @@
         <w:pStyle w:val="Heading3"/>
       </w:pPr>
       <w:r>
+        <w:rPr>
+          <w:rStyle w:val="SectionNumber"/>
+        </w:rPr>
+        <w:t xml:space="preserve">5.4.2</w:t>
+      </w:r>
+      <w:r>
+        <w:tab/>
+      </w:r>
+      <w:r>
         <w:t xml:space="preserve">自己省察とメタ認知</w:t>
       </w:r>
     </w:p>
@@ -5046,6 +5712,15 @@
       <w:pPr>
         <w:pStyle w:val="Heading3"/>
       </w:pPr>
+      <w:r>
+        <w:rPr>
+          <w:rStyle w:val="SectionNumber"/>
+        </w:rPr>
+        <w:t xml:space="preserve">5.4.3</w:t>
+      </w:r>
+      <w:r>
+        <w:tab/>
+      </w:r>
       <w:r>
         <w:t xml:space="preserve">患者安全の配慮と促進</w:t>
       </w:r>
@@ -5131,6 +5806,15 @@
         <w:pStyle w:val="Heading1"/>
       </w:pPr>
       <w:r>
+        <w:rPr>
+          <w:rStyle w:val="SectionNumber"/>
+        </w:rPr>
+        <w:t xml:space="preserve">6</w:t>
+      </w:r>
+      <w:r>
+        <w:tab/>
+      </w:r>
+      <w:r>
         <w:t xml:space="preserve">コミュニケーション能力</w:t>
       </w:r>
     </w:p>
@@ -5148,6 +5832,15 @@
         <w:pStyle w:val="Heading2"/>
       </w:pPr>
       <w:r>
+        <w:rPr>
+          <w:rStyle w:val="SectionNumber"/>
+        </w:rPr>
+        <w:t xml:space="preserve">6.1</w:t>
+      </w:r>
+      <w:r>
+        <w:tab/>
+      </w:r>
+      <w:r>
         <w:t xml:space="preserve">患者に接する言葉遣い・態度・身だしなみ・配慮</w:t>
       </w:r>
     </w:p>
@@ -5164,6 +5857,15 @@
       <w:pPr>
         <w:pStyle w:val="Heading3"/>
       </w:pPr>
+      <w:r>
+        <w:rPr>
+          <w:rStyle w:val="SectionNumber"/>
+        </w:rPr>
+        <w:t xml:space="preserve">6.1.1</w:t>
+      </w:r>
+      <w:r>
+        <w:tab/>
+      </w:r>
       <w:r>
         <w:t xml:space="preserve">非言語コミュニケーションの重要性を理解した実践</w:t>
       </w:r>
@@ -5199,6 +5901,15 @@
         <w:pStyle w:val="Heading3"/>
       </w:pPr>
       <w:r>
+        <w:rPr>
+          <w:rStyle w:val="SectionNumber"/>
+        </w:rPr>
+        <w:t xml:space="preserve">6.1.2</w:t>
+      </w:r>
+      <w:r>
+        <w:tab/>
+      </w:r>
+      <w:r>
         <w:t xml:space="preserve">患者のプライバシーへの配慮</w:t>
       </w:r>
     </w:p>
@@ -5233,6 +5944,15 @@
         <w:pStyle w:val="Heading3"/>
       </w:pPr>
       <w:r>
+        <w:rPr>
+          <w:rStyle w:val="SectionNumber"/>
+        </w:rPr>
+        <w:t xml:space="preserve">6.1.3</w:t>
+      </w:r>
+      <w:r>
+        <w:tab/>
+      </w:r>
+      <w:r>
         <w:t xml:space="preserve">患者・家族への適切なコミュニケーションスキルの活用</w:t>
       </w:r>
     </w:p>
@@ -5314,6 +6034,15 @@
       <w:pPr>
         <w:pStyle w:val="Heading3"/>
       </w:pPr>
+      <w:r>
+        <w:rPr>
+          <w:rStyle w:val="SectionNumber"/>
+        </w:rPr>
+        <w:t xml:space="preserve">6.1.4</w:t>
+      </w:r>
+      <w:r>
+        <w:tab/>
+      </w:r>
       <w:r>
         <w:t xml:space="preserve">患者の立場の尊重と苦痛への配慮</w:t>
       </w:r>
@@ -5374,6 +6103,15 @@
         <w:pStyle w:val="Heading2"/>
       </w:pPr>
       <w:r>
+        <w:rPr>
+          <w:rStyle w:val="SectionNumber"/>
+        </w:rPr>
+        <w:t xml:space="preserve">6.2</w:t>
+      </w:r>
+      <w:r>
+        <w:tab/>
+      </w:r>
+      <w:r>
         <w:t xml:space="preserve">患者の意思決定の支援とそのための情報収集・わかりやすい説明</w:t>
       </w:r>
     </w:p>
@@ -5390,6 +6128,15 @@
       <w:pPr>
         <w:pStyle w:val="Heading3"/>
       </w:pPr>
+      <w:r>
+        <w:rPr>
+          <w:rStyle w:val="SectionNumber"/>
+        </w:rPr>
+        <w:t xml:space="preserve">6.2.1</w:t>
+      </w:r>
+      <w:r>
+        <w:tab/>
+      </w:r>
       <w:r>
         <w:t xml:space="preserve">患者へのわかりやすい言葉の説明</w:t>
       </w:r>
@@ -5425,6 +6172,15 @@
         <w:pStyle w:val="Heading3"/>
       </w:pPr>
       <w:r>
+        <w:rPr>
+          <w:rStyle w:val="SectionNumber"/>
+        </w:rPr>
+        <w:t xml:space="preserve">6.2.2</w:t>
+      </w:r>
+      <w:r>
+        <w:tab/>
+      </w:r>
+      <w:r>
         <w:t xml:space="preserve">患者への行動変容の促し</w:t>
       </w:r>
     </w:p>
@@ -5459,6 +6215,15 @@
         <w:pStyle w:val="Heading3"/>
       </w:pPr>
       <w:r>
+        <w:rPr>
+          <w:rStyle w:val="SectionNumber"/>
+        </w:rPr>
+        <w:t xml:space="preserve">6.2.3</w:t>
+      </w:r>
+      <w:r>
+        <w:tab/>
+      </w:r>
+      <w:r>
         <w:t xml:space="preserve">診断仮説に基づいた情報収集の実施</w:t>
       </w:r>
     </w:p>
@@ -5480,6 +6245,15 @@
       <w:pPr>
         <w:pStyle w:val="Heading3"/>
       </w:pPr>
+      <w:r>
+        <w:rPr>
+          <w:rStyle w:val="SectionNumber"/>
+        </w:rPr>
+        <w:t xml:space="preserve">6.2.4</w:t>
+      </w:r>
+      <w:r>
+        <w:tab/>
+      </w:r>
       <w:r>
         <w:t xml:space="preserve">インフォームド・コンセントの取得</w:t>
       </w:r>
@@ -5528,6 +6302,15 @@
         <w:pStyle w:val="Heading2"/>
       </w:pPr>
       <w:r>
+        <w:rPr>
+          <w:rStyle w:val="SectionNumber"/>
+        </w:rPr>
+        <w:t xml:space="preserve">6.3</w:t>
+      </w:r>
+      <w:r>
+        <w:tab/>
+      </w:r>
+      <w:r>
         <w:t xml:space="preserve">患者や家族のニーズの把握と配慮</w:t>
       </w:r>
     </w:p>
@@ -5544,6 +6327,15 @@
       <w:pPr>
         <w:pStyle w:val="Heading3"/>
       </w:pPr>
+      <w:r>
+        <w:rPr>
+          <w:rStyle w:val="SectionNumber"/>
+        </w:rPr>
+        <w:t xml:space="preserve">6.3.1</w:t>
+      </w:r>
+      <w:r>
+        <w:tab/>
+      </w:r>
       <w:r>
         <w:t xml:space="preserve">患者や家族の課題を把握し、必要な情報を得ることができる</w:t>
       </w:r>
@@ -5590,6 +6382,15 @@
       <w:pPr>
         <w:pStyle w:val="Heading3"/>
       </w:pPr>
+      <w:r>
+        <w:rPr>
+          <w:rStyle w:val="SectionNumber"/>
+        </w:rPr>
+        <w:t xml:space="preserve">6.3.2</w:t>
+      </w:r>
+      <w:r>
+        <w:tab/>
+      </w:r>
       <w:r>
         <w:t xml:space="preserve">患者や家族の視点から、心理・社会的背景に配慮した診療を行うことができる</w:t>
       </w:r>
@@ -5663,6 +6464,15 @@
         <w:pStyle w:val="Heading1"/>
       </w:pPr>
       <w:r>
+        <w:rPr>
+          <w:rStyle w:val="SectionNumber"/>
+        </w:rPr>
+        <w:t xml:space="preserve">7</w:t>
+      </w:r>
+      <w:r>
+        <w:tab/>
+      </w:r>
+      <w:r>
         <w:t xml:space="preserve">多職種連携能力</w:t>
       </w:r>
     </w:p>
@@ -5680,6 +6490,15 @@
         <w:pStyle w:val="Heading2"/>
       </w:pPr>
       <w:r>
+        <w:rPr>
+          <w:rStyle w:val="SectionNumber"/>
+        </w:rPr>
+        <w:t xml:space="preserve">7.1</w:t>
+      </w:r>
+      <w:r>
+        <w:tab/>
+      </w:r>
+      <w:r>
         <w:t xml:space="preserve">連携の基盤となるアプローチ</w:t>
       </w:r>
     </w:p>
@@ -5696,6 +6515,15 @@
       <w:pPr>
         <w:pStyle w:val="Heading3"/>
       </w:pPr>
+      <w:r>
+        <w:rPr>
+          <w:rStyle w:val="SectionNumber"/>
+        </w:rPr>
+        <w:t xml:space="preserve">7.1.1</w:t>
+      </w:r>
+      <w:r>
+        <w:tab/>
+      </w:r>
       <w:r>
         <w:t xml:space="preserve">患者・利用者・家族・コミュニティ中心</w:t>
       </w:r>
@@ -5743,6 +6571,15 @@
         <w:pStyle w:val="Heading3"/>
       </w:pPr>
       <w:r>
+        <w:rPr>
+          <w:rStyle w:val="SectionNumber"/>
+        </w:rPr>
+        <w:t xml:space="preserve">7.1.2</w:t>
+      </w:r>
+      <w:r>
+        <w:tab/>
+      </w:r>
+      <w:r>
         <w:t xml:space="preserve">職種間コミュニケーション</w:t>
       </w:r>
     </w:p>
@@ -5788,6 +6625,15 @@
       <w:pPr>
         <w:pStyle w:val="Heading3"/>
       </w:pPr>
+      <w:r>
+        <w:rPr>
+          <w:rStyle w:val="SectionNumber"/>
+        </w:rPr>
+        <w:t xml:space="preserve">7.1.3</w:t>
+      </w:r>
+      <w:r>
+        <w:tab/>
+      </w:r>
       <w:r>
         <w:t xml:space="preserve">医師間の紹介と相談</w:t>
       </w:r>
@@ -5836,6 +6682,15 @@
         <w:pStyle w:val="Heading2"/>
       </w:pPr>
       <w:r>
+        <w:rPr>
+          <w:rStyle w:val="SectionNumber"/>
+        </w:rPr>
+        <w:t xml:space="preserve">7.2</w:t>
+      </w:r>
+      <w:r>
+        <w:tab/>
+      </w:r>
+      <w:r>
         <w:t xml:space="preserve">連携に必要とされるアプローチ</w:t>
       </w:r>
     </w:p>
@@ -5852,6 +6707,15 @@
       <w:pPr>
         <w:pStyle w:val="Heading3"/>
       </w:pPr>
+      <w:r>
+        <w:rPr>
+          <w:rStyle w:val="SectionNumber"/>
+        </w:rPr>
+        <w:t xml:space="preserve">7.2.1</w:t>
+      </w:r>
+      <w:r>
+        <w:tab/>
+      </w:r>
       <w:r>
         <w:t xml:space="preserve">職種役割の貢献</w:t>
       </w:r>
@@ -5899,6 +6763,15 @@
         <w:pStyle w:val="Heading3"/>
       </w:pPr>
       <w:r>
+        <w:rPr>
+          <w:rStyle w:val="SectionNumber"/>
+        </w:rPr>
+        <w:t xml:space="preserve">7.2.2</w:t>
+      </w:r>
+      <w:r>
+        <w:tab/>
+      </w:r>
+      <w:r>
         <w:t xml:space="preserve">関係性への働きかけ</w:t>
       </w:r>
     </w:p>
@@ -5945,6 +6818,15 @@
         <w:pStyle w:val="Heading3"/>
       </w:pPr>
       <w:r>
+        <w:rPr>
+          <w:rStyle w:val="SectionNumber"/>
+        </w:rPr>
+        <w:t xml:space="preserve">7.2.3</w:t>
+      </w:r>
+      <w:r>
+        <w:tab/>
+      </w:r>
+      <w:r>
         <w:t xml:space="preserve">自職種の省察</w:t>
       </w:r>
     </w:p>
@@ -5990,6 +6872,15 @@
       <w:pPr>
         <w:pStyle w:val="Heading3"/>
       </w:pPr>
+      <w:r>
+        <w:rPr>
+          <w:rStyle w:val="SectionNumber"/>
+        </w:rPr>
+        <w:t xml:space="preserve">7.2.4</w:t>
+      </w:r>
+      <w:r>
+        <w:tab/>
+      </w:r>
       <w:r>
         <w:t xml:space="preserve">他職種の理解</w:t>
       </w:r>
@@ -6039,6 +6930,15 @@
         <w:pStyle w:val="Heading1"/>
       </w:pPr>
       <w:r>
+        <w:rPr>
+          <w:rStyle w:val="SectionNumber"/>
+        </w:rPr>
+        <w:t xml:space="preserve">8</w:t>
+      </w:r>
+      <w:r>
+        <w:tab/>
+      </w:r>
+      <w:r>
         <w:t xml:space="preserve">社会における医療の役割の理解</w:t>
       </w:r>
     </w:p>
@@ -6056,6 +6956,15 @@
         <w:pStyle w:val="Heading2"/>
       </w:pPr>
       <w:r>
+        <w:rPr>
+          <w:rStyle w:val="SectionNumber"/>
+        </w:rPr>
+        <w:t xml:space="preserve">8.1</w:t>
+      </w:r>
+      <w:r>
+        <w:tab/>
+      </w:r>
+      <w:r>
         <w:t xml:space="preserve">社会保障</w:t>
       </w:r>
     </w:p>
@@ -6072,6 +6981,15 @@
       <w:pPr>
         <w:pStyle w:val="Heading3"/>
       </w:pPr>
+      <w:r>
+        <w:rPr>
+          <w:rStyle w:val="SectionNumber"/>
+        </w:rPr>
+        <w:t xml:space="preserve">8.1.1</w:t>
+      </w:r>
+      <w:r>
+        <w:tab/>
+      </w:r>
       <w:r>
         <w:t xml:space="preserve">公衆衛生</w:t>
       </w:r>
@@ -6119,6 +7037,15 @@
         <w:pStyle w:val="Heading3"/>
       </w:pPr>
       <w:r>
+        <w:rPr>
+          <w:rStyle w:val="SectionNumber"/>
+        </w:rPr>
+        <w:t xml:space="preserve">8.1.2</w:t>
+      </w:r>
+      <w:r>
+        <w:tab/>
+      </w:r>
+      <w:r>
         <w:t xml:space="preserve">社会保険、公的扶助、社会福祉</w:t>
       </w:r>
     </w:p>
@@ -6177,6 +7104,15 @@
         <w:pStyle w:val="Heading3"/>
       </w:pPr>
       <w:r>
+        <w:rPr>
+          <w:rStyle w:val="SectionNumber"/>
+        </w:rPr>
+        <w:t xml:space="preserve">8.1.3</w:t>
+      </w:r>
+      <w:r>
+        <w:tab/>
+      </w:r>
+      <w:r>
         <w:t xml:space="preserve">地域保健</w:t>
       </w:r>
     </w:p>
@@ -6283,6 +7219,15 @@
         <w:pStyle w:val="Heading3"/>
       </w:pPr>
       <w:r>
+        <w:rPr>
+          <w:rStyle w:val="SectionNumber"/>
+        </w:rPr>
+        <w:t xml:space="preserve">8.1.4</w:t>
+      </w:r>
+      <w:r>
+        <w:tab/>
+      </w:r>
+      <w:r>
         <w:t xml:space="preserve">産業保健・環境保健</w:t>
       </w:r>
     </w:p>
@@ -6364,6 +7309,15 @@
       <w:pPr>
         <w:pStyle w:val="Heading3"/>
       </w:pPr>
+      <w:r>
+        <w:rPr>
+          <w:rStyle w:val="SectionNumber"/>
+        </w:rPr>
+        <w:t xml:space="preserve">8.1.5</w:t>
+      </w:r>
+      <w:r>
+        <w:tab/>
+      </w:r>
       <w:r>
         <w:t xml:space="preserve">健康危機管理</w:t>
       </w:r>
@@ -6460,6 +7414,15 @@
         <w:pStyle w:val="Heading2"/>
       </w:pPr>
       <w:r>
+        <w:rPr>
+          <w:rStyle w:val="SectionNumber"/>
+        </w:rPr>
+        <w:t xml:space="preserve">8.2</w:t>
+      </w:r>
+      <w:r>
+        <w:tab/>
+      </w:r>
+      <w:r>
         <w:t xml:space="preserve">疫学・医学統計</w:t>
       </w:r>
     </w:p>
@@ -6476,6 +7439,15 @@
       <w:pPr>
         <w:pStyle w:val="Heading3"/>
       </w:pPr>
+      <w:r>
+        <w:rPr>
+          <w:rStyle w:val="SectionNumber"/>
+        </w:rPr>
+        <w:t xml:space="preserve">8.2.1</w:t>
+      </w:r>
+      <w:r>
+        <w:tab/>
+      </w:r>
       <w:r>
         <w:t xml:space="preserve">保健統計</w:t>
       </w:r>
@@ -6523,6 +7495,15 @@
         <w:pStyle w:val="Heading3"/>
       </w:pPr>
       <w:r>
+        <w:rPr>
+          <w:rStyle w:val="SectionNumber"/>
+        </w:rPr>
+        <w:t xml:space="preserve">8.2.2</w:t>
+      </w:r>
+      <w:r>
+        <w:tab/>
+      </w:r>
+      <w:r>
         <w:t xml:space="preserve">疫学</w:t>
       </w:r>
     </w:p>
@@ -6616,6 +7597,15 @@
       <w:pPr>
         <w:pStyle w:val="Heading3"/>
       </w:pPr>
+      <w:r>
+        <w:rPr>
+          <w:rStyle w:val="SectionNumber"/>
+        </w:rPr>
+        <w:t xml:space="preserve">8.2.3</w:t>
+      </w:r>
+      <w:r>
+        <w:tab/>
+      </w:r>
       <w:r>
         <w:t xml:space="preserve">データ解析と統計手法</w:t>
       </w:r>
@@ -6688,6 +7678,15 @@
         <w:pStyle w:val="Heading2"/>
       </w:pPr>
       <w:r>
+        <w:rPr>
+          <w:rStyle w:val="SectionNumber"/>
+        </w:rPr>
+        <w:t xml:space="preserve">8.3</w:t>
+      </w:r>
+      <w:r>
+        <w:tab/>
+      </w:r>
+      <w:r>
         <w:t xml:space="preserve">法医学</w:t>
       </w:r>
     </w:p>
@@ -6704,6 +7703,15 @@
       <w:pPr>
         <w:pStyle w:val="Heading3"/>
       </w:pPr>
+      <w:r>
+        <w:rPr>
+          <w:rStyle w:val="SectionNumber"/>
+        </w:rPr>
+        <w:t xml:space="preserve">8.3.1</w:t>
+      </w:r>
+      <w:r>
+        <w:tab/>
+      </w:r>
       <w:r>
         <w:t xml:space="preserve">死と法</w:t>
       </w:r>
@@ -6776,6 +7784,15 @@
         <w:pStyle w:val="Heading2"/>
       </w:pPr>
       <w:r>
+        <w:rPr>
+          <w:rStyle w:val="SectionNumber"/>
+        </w:rPr>
+        <w:t xml:space="preserve">8.4</w:t>
+      </w:r>
+      <w:r>
+        <w:tab/>
+      </w:r>
+      <w:r>
         <w:t xml:space="preserve">社会の構造や変化から捉える医療</w:t>
       </w:r>
     </w:p>
@@ -6792,6 +7809,15 @@
       <w:pPr>
         <w:pStyle w:val="Heading3"/>
       </w:pPr>
+      <w:r>
+        <w:rPr>
+          <w:rStyle w:val="SectionNumber"/>
+        </w:rPr>
+        <w:t xml:space="preserve">8.4.1</w:t>
+      </w:r>
+      <w:r>
+        <w:tab/>
+      </w:r>
       <w:r>
         <w:t xml:space="preserve">社会格差と医療</w:t>
       </w:r>
@@ -6827,6 +7853,15 @@
         <w:pStyle w:val="Heading3"/>
       </w:pPr>
       <w:r>
+        <w:rPr>
+          <w:rStyle w:val="SectionNumber"/>
+        </w:rPr>
+        <w:t xml:space="preserve">8.4.2</w:t>
+      </w:r>
+      <w:r>
+        <w:tab/>
+      </w:r>
+      <w:r>
         <w:t xml:space="preserve">健康と医療</w:t>
       </w:r>
     </w:p>
@@ -6861,6 +7896,15 @@
         <w:pStyle w:val="Heading3"/>
       </w:pPr>
       <w:r>
+        <w:rPr>
+          <w:rStyle w:val="SectionNumber"/>
+        </w:rPr>
+        <w:t xml:space="preserve">8.4.3</w:t>
+      </w:r>
+      <w:r>
+        <w:tab/>
+      </w:r>
+      <w:r>
         <w:t xml:space="preserve">ジェンダーと医療</w:t>
       </w:r>
     </w:p>
@@ -6883,6 +7927,15 @@
         <w:pStyle w:val="Heading3"/>
       </w:pPr>
       <w:r>
+        <w:rPr>
+          <w:rStyle w:val="SectionNumber"/>
+        </w:rPr>
+        <w:t xml:space="preserve">8.4.4</w:t>
+      </w:r>
+      <w:r>
+        <w:tab/>
+      </w:r>
+      <w:r>
         <w:t xml:space="preserve">気候変動と医療</w:t>
       </w:r>
     </w:p>
@@ -6929,6 +7982,15 @@
         <w:pStyle w:val="Heading3"/>
       </w:pPr>
       <w:r>
+        <w:rPr>
+          <w:rStyle w:val="SectionNumber"/>
+        </w:rPr>
+        <w:t xml:space="preserve">8.4.5</w:t>
+      </w:r>
+      <w:r>
+        <w:tab/>
+      </w:r>
+      <w:r>
         <w:t xml:space="preserve">哲学・倫理と医療</w:t>
       </w:r>
     </w:p>
@@ -6962,6 +8024,15 @@
       <w:pPr>
         <w:pStyle w:val="Heading3"/>
       </w:pPr>
+      <w:r>
+        <w:rPr>
+          <w:rStyle w:val="SectionNumber"/>
+        </w:rPr>
+        <w:t xml:space="preserve">8.4.6</w:t>
+      </w:r>
+      <w:r>
+        <w:tab/>
+      </w:r>
       <w:r>
         <w:t xml:space="preserve">歴史と医学・医療</w:t>
       </w:r>
@@ -6998,6 +8069,15 @@
         <w:pStyle w:val="Heading2"/>
       </w:pPr>
       <w:r>
+        <w:rPr>
+          <w:rStyle w:val="SectionNumber"/>
+        </w:rPr>
+        <w:t xml:space="preserve">8.5</w:t>
+      </w:r>
+      <w:r>
+        <w:tab/>
+      </w:r>
+      <w:r>
         <w:t xml:space="preserve">国内外の視点から捉える医療</w:t>
       </w:r>
     </w:p>
@@ -7014,6 +8094,15 @@
       <w:pPr>
         <w:pStyle w:val="Heading3"/>
       </w:pPr>
+      <w:r>
+        <w:rPr>
+          <w:rStyle w:val="SectionNumber"/>
+        </w:rPr>
+        <w:t xml:space="preserve">8.5.1</w:t>
+      </w:r>
+      <w:r>
+        <w:tab/>
+      </w:r>
       <w:r>
         <w:t xml:space="preserve">国内の医療職の役割や医療体制</w:t>
       </w:r>
@@ -7072,6 +8161,15 @@
       <w:pPr>
         <w:pStyle w:val="Heading3"/>
       </w:pPr>
+      <w:r>
+        <w:rPr>
+          <w:rStyle w:val="SectionNumber"/>
+        </w:rPr>
+        <w:t xml:space="preserve">8.5.2</w:t>
+      </w:r>
+      <w:r>
+        <w:tab/>
+      </w:r>
       <w:r>
         <w:t xml:space="preserve">グルーバルヘルスの役割や医療体制</w:t>
       </w:r>
@@ -7144,6 +8242,15 @@
         <w:pStyle w:val="Heading2"/>
       </w:pPr>
       <w:r>
+        <w:rPr>
+          <w:rStyle w:val="SectionNumber"/>
+        </w:rPr>
+        <w:t xml:space="preserve">8.6</w:t>
+      </w:r>
+      <w:r>
+        <w:tab/>
+      </w:r>
+      <w:r>
         <w:t xml:space="preserve">社会科学の視点から捉える医療</w:t>
       </w:r>
     </w:p>
@@ -7160,6 +8267,15 @@
       <w:pPr>
         <w:pStyle w:val="Heading3"/>
       </w:pPr>
+      <w:r>
+        <w:rPr>
+          <w:rStyle w:val="SectionNumber"/>
+        </w:rPr>
+        <w:t xml:space="preserve">8.6.1</w:t>
+      </w:r>
+      <w:r>
+        <w:tab/>
+      </w:r>
       <w:r>
         <w:t xml:space="preserve">社会科学と医療との関係</w:t>
       </w:r>

</xml_diff>

<commit_message>
Updated from Google Sheet
</commit_message>
<xml_diff>
--- a/dist/r4.docx
+++ b/dist/r4.docx
@@ -2,6 +2,32 @@
 <file path=word/document.xml><?xml version="1.0" encoding="utf-8"?>
 <w:document xmlns:w="http://schemas.openxmlformats.org/wordprocessingml/2006/main" xmlns:m="http://schemas.openxmlformats.org/officeDocument/2006/math" xmlns:r="http://schemas.openxmlformats.org/officeDocument/2006/relationships" xmlns:o="urn:schemas-microsoft-com:office:office" xmlns:v="urn:schemas-microsoft-com:vml" xmlns:w10="urn:schemas-microsoft-com:office:word" xmlns:a="http://schemas.openxmlformats.org/drawingml/2006/main" xmlns:pic="http://schemas.openxmlformats.org/drawingml/2006/picture" xmlns:wp="http://schemas.openxmlformats.org/drawingml/2006/wordprocessingDrawing">
   <w:body>
+    <w:sdt>
+      <w:sdtPr>
+        <w:docPartObj>
+          <w:docPartGallery w:val="Table of Contents"/>
+          <w:docPartUnique/>
+        </w:docPartObj>
+      </w:sdtPr>
+      <w:sdtContent>
+        <w:p>
+          <w:pPr>
+            <w:pStyle w:val="TOCHeading"/>
+          </w:pPr>
+          <w:r>
+            <w:t xml:space="preserve">Table of Contents</w:t>
+          </w:r>
+        </w:p>
+        <w:p>
+          <w:r>
+            <w:fldChar w:fldCharType="begin" w:dirty="true"/>
+            <w:instrText xml:space="preserve">TOC \o "1-3" \h \z \u</w:instrText>
+            <w:fldChar w:fldCharType="separate"/>
+            <w:fldChar w:fldCharType="end"/>
+          </w:r>
+        </w:p>
+      </w:sdtContent>
+    </w:sdt>
     <w:bookmarkStart w:id="32" w:name="プロフェッショナリズム"/>
     <w:p>
       <w:pPr>

</xml_diff>